<commit_message>
New translations [template]  - deriv affiliate team - seminar - email 1.docx (French)
</commit_message>
<xml_diff>
--- a/public/email/crowdin/translations/fr/[TEMPLATE]  - Deriv Affiliate team - seminar - EMAIL 1.docx
+++ b/public/email/crowdin/translations/fr/[TEMPLATE]  - Deriv Affiliate team - seminar - EMAIL 1.docx
@@ -281,7 +281,7 @@
         <w:pStyle w:val="P68B1DB1-Normal2"/>
       </w:pPr>
       <w:r>
-        <w:t xml:space="preserve">Great news! We will be in [CITY NAME] from</w:t>
+        <w:t xml:space="preserve">Nous avons une excellente nouvelle pour vous ! We will be in [CITY NAME] from</w:t>
       </w:r>
       <w:r>
         <w:rPr>
@@ -458,7 +458,7 @@
         <w:pStyle w:val="P68B1DB1-Normal2"/>
       </w:pPr>
       <w:r>
-        <w:t xml:space="preserve">P.S. We’re giving out free Deriv merchandise. Don’t miss out!</w:t>
+        <w:t xml:space="preserve">P.S. We’re giving out free Deriv merchandise. Ne manquez pas cette occasion !</w:t>
       </w:r>
     </w:p>
     <w:p>

</xml_diff>